<commit_message>
Implementazione e testing UC1
</commit_message>
<xml_diff>
--- a/Documentazione/Elaborazione/Iterazione 3/Modello dei casi d_uso.docx
+++ b/Documentazione/Elaborazione/Iterazione 3/Modello dei casi d_uso.docx
@@ -2969,19 +2969,7 @@
               <w:rPr>
                 <w:rFonts w:asciiTheme="minorHAnsi" w:eastAsiaTheme="minorEastAsia" w:hAnsiTheme="minorHAnsi" w:cstheme="minorBidi"/>
               </w:rPr>
-              <w:t>3. Il cassiere seleziona l’opzione “Acquista biglietto sessione</w:t>
-            </w:r>
-            <w:r>
-              <w:rPr>
-                <w:rFonts w:asciiTheme="minorHAnsi" w:eastAsiaTheme="minorEastAsia" w:hAnsiTheme="minorHAnsi" w:cstheme="minorBidi"/>
-              </w:rPr>
-              <w:t>(</w:t>
-            </w:r>
-            <w:r>
-              <w:rPr>
-                <w:rFonts w:asciiTheme="minorHAnsi" w:eastAsiaTheme="minorEastAsia" w:hAnsiTheme="minorHAnsi" w:cstheme="minorBidi"/>
-              </w:rPr>
-              <w:t>”.</w:t>
+              <w:t>3. Il cassiere seleziona l’opzione “Acquista biglietto sessione”.</w:t>
             </w:r>
           </w:p>
           <w:p>

</xml_diff>

<commit_message>
Analisi e progettazione iterazione 4
</commit_message>
<xml_diff>
--- a/Documentazione/Elaborazione/Iterazione 3/Modello dei casi d_uso.docx
+++ b/Documentazione/Elaborazione/Iterazione 3/Modello dei casi d_uso.docx
@@ -2373,7 +2373,13 @@
         <w:rPr>
           <w:rFonts w:asciiTheme="minorHAnsi" w:hAnsiTheme="minorHAnsi"/>
         </w:rPr>
-        <w:t xml:space="preserve">seconda </w:t>
+        <w:t>terza</w:t>
+      </w:r>
+      <w:r>
+        <w:rPr>
+          <w:rFonts w:asciiTheme="minorHAnsi" w:hAnsiTheme="minorHAnsi"/>
+        </w:rPr>
+        <w:t xml:space="preserve"> </w:t>
       </w:r>
       <w:r>
         <w:rPr>

</xml_diff>